<commit_message>
Update page numbers in documentation for Capstone Project Phase 1 and Phase 2
</commit_message>
<xml_diff>
--- a/Page 3-8.docx
+++ b/Page 3-8.docx
@@ -1232,7 +1232,6 @@
         </w:rPr>
         <w:t xml:space="preserve"> </w:t>
       </w:r>
-      <w:proofErr w:type="gramStart"/>
       <w:r>
         <w:rPr>
           <w:rFonts w:ascii="Times New Roman" w:eastAsia="Times New Roman" w:hAnsi="Times New Roman" w:cs="Times New Roman"/>
@@ -1257,16 +1256,7 @@
           <w:sz w:val="24"/>
           <w:szCs w:val="24"/>
         </w:rPr>
-        <w:t xml:space="preserve"> </w:t>
-      </w:r>
-      <w:proofErr w:type="gramEnd"/>
-      <w:r>
-        <w:rPr>
-          <w:rFonts w:ascii="Times New Roman" w:eastAsia="Times New Roman" w:hAnsi="Times New Roman" w:cs="Times New Roman"/>
-          <w:sz w:val="24"/>
-          <w:szCs w:val="24"/>
-        </w:rPr>
-        <w:t xml:space="preserve">                               </w:t>
+        <w:t xml:space="preserve">                                </w:t>
       </w:r>
       <w:r>
         <w:rPr>
@@ -1276,29 +1266,7 @@
           <w:sz w:val="24"/>
           <w:szCs w:val="24"/>
         </w:rPr>
-        <w:t xml:space="preserve">Dr. </w:t>
-      </w:r>
-      <w:proofErr w:type="spellStart"/>
-      <w:r>
-        <w:rPr>
-          <w:rFonts w:ascii="Times New Roman" w:eastAsia="Times New Roman" w:hAnsi="Times New Roman" w:cs="Times New Roman"/>
-          <w:b/>
-          <w:bCs/>
-          <w:sz w:val="24"/>
-          <w:szCs w:val="24"/>
-        </w:rPr>
-        <w:t>Suryaprasad</w:t>
-      </w:r>
-      <w:proofErr w:type="spellEnd"/>
-      <w:r>
-        <w:rPr>
-          <w:rFonts w:ascii="Times New Roman" w:eastAsia="Times New Roman" w:hAnsi="Times New Roman" w:cs="Times New Roman"/>
-          <w:b/>
-          <w:bCs/>
-          <w:sz w:val="24"/>
-          <w:szCs w:val="24"/>
-        </w:rPr>
-        <w:t xml:space="preserve"> J, Vice-Chancellor, PES University,</w:t>
+        <w:t>Dr. Suryaprasad J, Vice-Chancellor, PES University,</w:t>
       </w:r>
       <w:r>
         <w:rPr>
@@ -3192,7 +3160,7 @@
                 <w:sz w:val="24"/>
                 <w:szCs w:val="24"/>
               </w:rPr>
-              <w:t>6</w:t>
+              <w:t>8</w:t>
             </w:r>
           </w:p>
         </w:tc>
@@ -3308,7 +3276,16 @@
                 <w:sz w:val="24"/>
                 <w:szCs w:val="24"/>
               </w:rPr>
-              <w:t>17</w:t>
+              <w:t>1</w:t>
+            </w:r>
+            <w:r>
+              <w:rPr>
+                <w:rFonts w:ascii="Times New Roman" w:eastAsia="Times New Roman" w:hAnsi="Times New Roman" w:cs="Times New Roman"/>
+                <w:b/>
+                <w:sz w:val="24"/>
+                <w:szCs w:val="24"/>
+              </w:rPr>
+              <w:t>9</w:t>
             </w:r>
           </w:p>
         </w:tc>
@@ -4229,7 +4206,7 @@
                 <w:sz w:val="24"/>
                 <w:szCs w:val="24"/>
               </w:rPr>
-              <w:t>3</w:t>
+              <w:t>4</w:t>
             </w:r>
           </w:p>
         </w:tc>
@@ -4333,7 +4310,7 @@
                 <w:sz w:val="24"/>
                 <w:szCs w:val="24"/>
               </w:rPr>
-              <w:t>19</w:t>
+              <w:t>21</w:t>
             </w:r>
           </w:p>
         </w:tc>
@@ -5220,7 +5197,7 @@
                 <w:sz w:val="24"/>
                 <w:szCs w:val="24"/>
               </w:rPr>
-              <w:t>5</w:t>
+              <w:t>7</w:t>
             </w:r>
           </w:p>
         </w:tc>
@@ -6893,28 +6870,28 @@
 </file>
 
 <file path=customXml/item1.xml><?xml version="1.0" encoding="utf-8"?>
+<b:Sources xmlns:b="http://schemas.openxmlformats.org/officeDocument/2006/bibliography" xmlns="http://schemas.openxmlformats.org/officeDocument/2006/bibliography" SelectedStyle="\APASixthEditionOfficeOnline.xsl" StyleName="APA" Version="6"/>
+</file>
+
+<file path=customXml/item2.xml><?xml version="1.0" encoding="utf-8"?>
 <go:gDocsCustomXmlDataStorage xmlns:go="http://customooxmlschemas.google.com/" xmlns:r="http://schemas.openxmlformats.org/officeDocument/2006/relationships" uri="GoogleDocsCustomDataVersion2">
   <go:docsCustomData xmlns:go="http://customooxmlschemas.google.com/" roundtripDataSignature="AMtx7mifhiVkVHJId8CJrA4cLXPqgAfKmA==">CgMxLjAyCWlkLmdqZGd4czgAciExQmUtRW9ONk1Lc1BjVUpKU1ZPUXI3UVZNc2dsRlA0Qmo=</go:docsCustomData>
 </go:gDocsCustomXmlDataStorage>
 </file>
 
-<file path=customXml/item2.xml><?xml version="1.0" encoding="utf-8"?>
-<b:Sources xmlns:b="http://schemas.openxmlformats.org/officeDocument/2006/bibliography" xmlns="http://schemas.openxmlformats.org/officeDocument/2006/bibliography" SelectedStyle="\APASixthEditionOfficeOnline.xsl" StyleName="APA" Version="6"/>
+<file path=customXml/itemProps1.xml><?xml version="1.0" encoding="utf-8"?>
+<ds:datastoreItem xmlns:ds="http://schemas.openxmlformats.org/officeDocument/2006/customXml" ds:itemID="{21EBAF33-4D2A-4359-AC79-1D42C3D43C74}">
+  <ds:schemaRefs>
+    <ds:schemaRef ds:uri="http://schemas.openxmlformats.org/officeDocument/2006/bibliography"/>
+  </ds:schemaRefs>
+</ds:datastoreItem>
 </file>
 
-<file path=customXml/itemProps1.xml><?xml version="1.0" encoding="utf-8"?>
+<file path=customXml/itemProps2.xml><?xml version="1.0" encoding="utf-8"?>
 <ds:datastoreItem xmlns:ds="http://schemas.openxmlformats.org/officeDocument/2006/customXml" ds:itemID="{11111111-1234-1234-1234-123412341234}">
   <ds:schemaRefs>
     <ds:schemaRef ds:uri="http://customooxmlschemas.google.com/"/>
     <ds:schemaRef ds:uri="http://schemas.openxmlformats.org/officeDocument/2006/relationships"/>
   </ds:schemaRefs>
 </ds:datastoreItem>
-</file>
-
-<file path=customXml/itemProps2.xml><?xml version="1.0" encoding="utf-8"?>
-<ds:datastoreItem xmlns:ds="http://schemas.openxmlformats.org/officeDocument/2006/customXml" ds:itemID="{21EBAF33-4D2A-4359-AC79-1D42C3D43C74}">
-  <ds:schemaRefs>
-    <ds:schemaRef ds:uri="http://schemas.openxmlformats.org/officeDocument/2006/bibliography"/>
-  </ds:schemaRefs>
-</ds:datastoreItem>
 </file>
</xml_diff>